<commit_message>
added assignment 2 write-up
</commit_message>
<xml_diff>
--- a/ht/computational_maths_3081/assignments/2/CS3081_Assignment_2_Multichoice.docx
+++ b/ht/computational_maths_3081/assignments/2/CS3081_Assignment_2_Multichoice.docx
@@ -33,7 +33,14 @@
           <w:lang w:val="en-IE"/>
         </w:rPr>
         <w:tab/>
-        <w:t>________________________</w:t>
+      </w:r>
+      <w:r>
+        <w:rPr>
+          <w:b/>
+          <w:bCs/>
+          <w:lang w:val="en-IE"/>
+        </w:rPr>
+        <w:t>Brandon Dooley</w:t>
       </w:r>
     </w:p>
     <w:p>
@@ -68,7 +75,14 @@
           <w:lang w:val="en-IE"/>
         </w:rPr>
         <w:tab/>
-        <w:t>__________________</w:t>
+      </w:r>
+      <w:r>
+        <w:rPr>
+          <w:b/>
+          <w:bCs/>
+          <w:lang w:val="en-IE"/>
+        </w:rPr>
+        <w:t>16327446</w:t>
       </w:r>
     </w:p>
     <w:p>
@@ -3296,8 +3310,6 @@
         </w:rPr>
         <w:t>ii</w:t>
       </w:r>
-      <w:bookmarkStart w:id="0" w:name="_GoBack"/>
-      <w:bookmarkEnd w:id="0"/>
     </w:p>
     <w:p>
       <w:pPr>
@@ -3353,13 +3365,6 @@
     <w:p/>
     <w:p/>
     <w:p>
-      <w:pPr>
-        <w:rPr>
-          <w:b/>
-          <w:bCs/>
-          <w:lang w:val="en-IE"/>
-        </w:rPr>
-      </w:pPr>
       <w:r>
         <w:rPr>
           <w:b/>
@@ -3399,507 +3404,233 @@
           <w:lang w:val="en-IE"/>
         </w:rPr>
         <w:tab/>
-        <w:t>Best ______</w:t>
-      </w:r>
-      <w:r>
-        <w:rPr>
-          <w:b/>
-          <w:bCs/>
-          <w:lang w:val="en-IE"/>
-        </w:rPr>
-        <w:tab/>
-      </w:r>
-      <w:r>
-        <w:rPr>
-          <w:b/>
-          <w:bCs/>
-          <w:lang w:val="en-IE"/>
-        </w:rPr>
-        <w:tab/>
-        <w:t>Worst______</w:t>
-      </w:r>
-    </w:p>
-    <w:p/>
-    <w:p/>
-    <w:p/>
-    <w:p/>
-    <w:p>
-      <w:pPr>
-        <w:rPr>
-          <w:lang w:val="en-IE"/>
-        </w:rPr>
-      </w:pPr>
-    </w:p>
-    <w:p>
-      <w:pPr>
-        <w:rPr>
-          <w:lang w:val="en-IE"/>
-        </w:rPr>
-      </w:pPr>
-    </w:p>
-    <w:p>
-      <w:pPr>
-        <w:rPr>
-          <w:b/>
-          <w:bCs/>
-          <w:lang w:val="en-IE"/>
-        </w:rPr>
-      </w:pPr>
-      <w:r>
-        <w:rPr>
-          <w:b/>
-          <w:bCs/>
-          <w:lang w:val="en-IE"/>
-        </w:rPr>
-        <w:t xml:space="preserve">Q </w:t>
-      </w:r>
-      <w:r>
-        <w:rPr>
-          <w:b/>
-          <w:bCs/>
-          <w:lang w:val="en-IE"/>
-        </w:rPr>
-        <w:t>6.3</w:t>
-      </w:r>
-    </w:p>
-    <w:p>
-      <w:pPr>
-        <w:rPr>
-          <w:lang w:val="en-IE"/>
-        </w:rPr>
-      </w:pPr>
-    </w:p>
-    <w:p>
-      <w:pPr>
-        <w:ind w:firstLine="360"/>
-        <w:rPr>
-          <w:lang w:val="en-IE"/>
-        </w:rPr>
-      </w:pPr>
-    </w:p>
-    <w:p>
-      <w:pPr>
-        <w:ind w:firstLine="360"/>
-        <w:rPr>
-          <w:lang w:val="en-IE"/>
-        </w:rPr>
-      </w:pPr>
-    </w:p>
-    <w:p>
-      <w:pPr>
-        <w:pStyle w:val="ListParagraph"/>
-        <w:numPr>
-          <w:ilvl w:val="0"/>
-          <w:numId w:val="13"/>
-        </w:numPr>
-        <w:rPr>
-          <w:lang w:val="en-IE"/>
-        </w:rPr>
-      </w:pPr>
+        <w:t>Best</w:t>
+      </w:r>
+      <w:r>
+        <w:rPr>
+          <w:b/>
+          <w:bCs/>
+          <w:lang w:val="en-IE"/>
+        </w:rPr>
+        <w:t>:</w:t>
+      </w:r>
+      <w:r>
+        <w:rPr>
+          <w:b/>
+          <w:bCs/>
+          <w:lang w:val="en-IE"/>
+        </w:rPr>
+        <w:t xml:space="preserve"> </w:t>
+      </w:r>
       <m:oMath>
-        <m:r>
-          <w:rPr>
-            <w:rFonts w:ascii="Cambria Math" w:hAnsi="Cambria Math"/>
-            <w:lang w:val="en-IE"/>
-          </w:rPr>
-          <m:t>b=4.6831×</m:t>
-        </m:r>
-        <m:sSup>
-          <m:sSupPr>
+        <m:sSub>
+          <m:sSubPr>
             <m:ctrlPr>
               <w:rPr>
-                <w:rFonts w:ascii="Cambria Math" w:hAnsi="Cambria Math"/>
+                <w:rFonts w:ascii="Cambria Math" w:eastAsiaTheme="minorHAnsi" w:hAnsi="Cambria Math"/>
                 <w:i/>
-                <w:lang w:val="en-IE"/>
+                <w:lang w:val="en-IE" w:eastAsia="en-US"/>
               </w:rPr>
             </m:ctrlPr>
-          </m:sSupPr>
+          </m:sSubPr>
           <m:e>
             <m:r>
               <w:rPr>
                 <w:rFonts w:ascii="Cambria Math" w:hAnsi="Cambria Math"/>
-                <w:lang w:val="en-IE"/>
               </w:rPr>
-              <m:t>10</m:t>
+              <m:t>x</m:t>
             </m:r>
           </m:e>
-          <m:sup>
+          <m:sub>
             <m:r>
               <w:rPr>
                 <w:rFonts w:ascii="Cambria Math" w:hAnsi="Cambria Math"/>
-                <w:lang w:val="en-IE"/>
               </w:rPr>
-              <m:t>-8</m:t>
+              <m:t>2</m:t>
             </m:r>
-          </m:sup>
-        </m:sSup>
-        <m:r>
-          <w:rPr>
-            <w:rFonts w:ascii="Cambria Math" w:hAnsi="Cambria Math"/>
-            <w:lang w:val="en-IE"/>
-          </w:rPr>
-          <m:t>,     m=0.022,   population</m:t>
-        </m:r>
-        <m:d>
-          <m:dPr>
+          </m:sub>
+        </m:sSub>
+      </m:oMath>
+      <w:r>
+        <w:rPr>
+          <w:lang w:val="en-IE" w:eastAsia="en-US"/>
+        </w:rPr>
+        <w:t xml:space="preserve"> and </w:t>
+      </w:r>
+      <m:oMath>
+        <m:sSub>
+          <m:sSubPr>
             <m:ctrlPr>
               <w:rPr>
-                <w:rFonts w:ascii="Cambria Math" w:hAnsi="Cambria Math"/>
+                <w:rFonts w:ascii="Cambria Math" w:eastAsiaTheme="minorHAnsi" w:hAnsi="Cambria Math"/>
                 <w:i/>
-                <w:lang w:val="en-IE"/>
+                <w:lang w:val="en-IE" w:eastAsia="en-US"/>
               </w:rPr>
             </m:ctrlPr>
-          </m:dPr>
+          </m:sSubPr>
           <m:e>
             <m:r>
               <w:rPr>
                 <w:rFonts w:ascii="Cambria Math" w:hAnsi="Cambria Math"/>
-                <w:lang w:val="en-IE"/>
               </w:rPr>
-              <m:t>1985</m:t>
+              <m:t>x</m:t>
             </m:r>
           </m:e>
-        </m:d>
-        <m:r>
-          <w:rPr>
-            <w:rFonts w:ascii="Cambria Math" w:hAnsi="Cambria Math"/>
-            <w:lang w:val="en-IE"/>
-          </w:rPr>
-          <m:t xml:space="preserve">=1014 million      </m:t>
-        </m:r>
+          <m:sub>
+            <m:r>
+              <w:rPr>
+                <w:rFonts w:ascii="Cambria Math" w:hAnsi="Cambria Math"/>
+              </w:rPr>
+              <m:t>5</m:t>
+            </m:r>
+          </m:sub>
+        </m:sSub>
       </m:oMath>
-    </w:p>
-    <w:p>
-      <w:pPr>
-        <w:pStyle w:val="ListParagraph"/>
-        <w:numPr>
-          <w:ilvl w:val="0"/>
-          <w:numId w:val="13"/>
-        </w:numPr>
-        <w:rPr>
-          <w:lang w:val="en-IE"/>
-        </w:rPr>
-      </w:pPr>
+      <w:r>
+        <w:rPr>
+          <w:lang w:val="en-IE" w:eastAsia="en-US"/>
+        </w:rPr>
+        <w:t xml:space="preserve"> (</w:t>
+      </w:r>
       <m:oMath>
-        <m:r>
-          <w:rPr>
-            <w:rFonts w:ascii="Cambria Math" w:hAnsi="Cambria Math"/>
-            <w:lang w:val="en-IE"/>
-          </w:rPr>
-          <m:t>b=4.8932×</m:t>
-        </m:r>
-        <m:sSup>
-          <m:sSupPr>
+        <m:sSub>
+          <m:sSubPr>
             <m:ctrlPr>
               <w:rPr>
-                <w:rFonts w:ascii="Cambria Math" w:hAnsi="Cambria Math"/>
+                <w:rFonts w:ascii="Cambria Math" w:eastAsiaTheme="minorHAnsi" w:hAnsi="Cambria Math"/>
                 <w:i/>
-                <w:lang w:val="en-IE"/>
+                <w:lang w:val="en-IE" w:eastAsia="en-US"/>
               </w:rPr>
             </m:ctrlPr>
-          </m:sSupPr>
+          </m:sSubPr>
           <m:e>
             <m:r>
               <w:rPr>
                 <w:rFonts w:ascii="Cambria Math" w:hAnsi="Cambria Math"/>
-                <w:lang w:val="en-IE"/>
               </w:rPr>
-              <m:t>10</m:t>
+              <m:t>x</m:t>
             </m:r>
           </m:e>
-          <m:sup>
+          <m:sub>
             <m:r>
               <w:rPr>
                 <w:rFonts w:ascii="Cambria Math" w:hAnsi="Cambria Math"/>
-                <w:lang w:val="en-IE"/>
               </w:rPr>
-              <m:t>-8</m:t>
+              <m:t>2</m:t>
             </m:r>
-          </m:sup>
-        </m:sSup>
-        <m:r>
-          <w:rPr>
-            <w:rFonts w:ascii="Cambria Math" w:hAnsi="Cambria Math"/>
-            <w:lang w:val="en-IE"/>
-          </w:rPr>
-          <m:t>,     m=0.022,   population</m:t>
-        </m:r>
-        <m:d>
-          <m:dPr>
+          </m:sub>
+        </m:sSub>
+      </m:oMath>
+      <w:r>
+        <w:rPr>
+          <w:lang w:val="en-IE" w:eastAsia="en-US"/>
+        </w:rPr>
+        <w:t xml:space="preserve"> beat. </w:t>
+      </w:r>
+      <m:oMath>
+        <m:sSub>
+          <m:sSubPr>
             <m:ctrlPr>
               <w:rPr>
-                <w:rFonts w:ascii="Cambria Math" w:hAnsi="Cambria Math"/>
+                <w:rFonts w:ascii="Cambria Math" w:eastAsiaTheme="minorHAnsi" w:hAnsi="Cambria Math"/>
                 <w:i/>
-                <w:lang w:val="en-IE"/>
+                <w:lang w:val="en-IE" w:eastAsia="en-US"/>
               </w:rPr>
             </m:ctrlPr>
-          </m:dPr>
+          </m:sSubPr>
           <m:e>
             <m:r>
               <w:rPr>
                 <w:rFonts w:ascii="Cambria Math" w:hAnsi="Cambria Math"/>
-                <w:lang w:val="en-IE"/>
               </w:rPr>
-              <m:t>1985</m:t>
+              <m:t>x</m:t>
             </m:r>
           </m:e>
-        </m:d>
+          <m:sub>
+            <m:r>
+              <w:rPr>
+                <w:rFonts w:ascii="Cambria Math" w:hAnsi="Cambria Math"/>
+              </w:rPr>
+              <m:t>5</m:t>
+            </m:r>
+          </m:sub>
+        </m:sSub>
         <m:r>
           <w:rPr>
-            <w:rFonts w:ascii="Cambria Math" w:hAnsi="Cambria Math"/>
-            <w:lang w:val="en-IE"/>
+            <w:rFonts w:ascii="Cambria Math" w:eastAsiaTheme="minorHAnsi" w:hAnsi="Cambria Math"/>
+            <w:lang w:val="en-IE" w:eastAsia="en-US"/>
           </w:rPr>
-          <m:t xml:space="preserve">=1024 million      </m:t>
+          <m:t>)</m:t>
         </m:r>
       </m:oMath>
-    </w:p>
-    <w:p>
-      <w:pPr>
-        <w:pStyle w:val="ListParagraph"/>
-        <w:numPr>
-          <w:ilvl w:val="0"/>
-          <w:numId w:val="13"/>
-        </w:numPr>
-        <w:rPr>
-          <w:lang w:val="en-IE"/>
-        </w:rPr>
-      </w:pPr>
+      <w:r>
+        <w:rPr>
+          <w:b/>
+          <w:bCs/>
+          <w:lang w:val="en-IE"/>
+        </w:rPr>
+        <w:tab/>
+      </w:r>
+      <w:r>
+        <w:rPr>
+          <w:b/>
+          <w:bCs/>
+          <w:lang w:val="en-IE"/>
+        </w:rPr>
+        <w:t xml:space="preserve">     </w:t>
+      </w:r>
+      <w:bookmarkStart w:id="0" w:name="_GoBack"/>
+      <w:bookmarkEnd w:id="0"/>
+      <w:r>
+        <w:rPr>
+          <w:b/>
+          <w:bCs/>
+          <w:lang w:val="en-IE"/>
+        </w:rPr>
+        <w:t>Worst</w:t>
+      </w:r>
+      <w:r>
+        <w:rPr>
+          <w:b/>
+          <w:bCs/>
+          <w:lang w:val="en-IE"/>
+        </w:rPr>
+        <w:t xml:space="preserve">: </w:t>
+      </w:r>
       <m:oMath>
-        <m:r>
-          <w:rPr>
-            <w:rFonts w:ascii="Cambria Math" w:hAnsi="Cambria Math"/>
-            <w:lang w:val="en-IE"/>
-          </w:rPr>
-          <m:t>b=4.6931×</m:t>
-        </m:r>
-        <m:sSup>
-          <m:sSupPr>
+        <m:sSub>
+          <m:sSubPr>
             <m:ctrlPr>
               <w:rPr>
-                <w:rFonts w:ascii="Cambria Math" w:hAnsi="Cambria Math"/>
+                <w:rFonts w:ascii="Cambria Math" w:eastAsiaTheme="minorHAnsi" w:hAnsi="Cambria Math"/>
                 <w:i/>
-                <w:lang w:val="en-IE"/>
+                <w:lang w:val="en-IE" w:eastAsia="en-US"/>
               </w:rPr>
             </m:ctrlPr>
-          </m:sSupPr>
+          </m:sSubPr>
           <m:e>
             <m:r>
               <w:rPr>
                 <w:rFonts w:ascii="Cambria Math" w:hAnsi="Cambria Math"/>
-                <w:lang w:val="en-IE"/>
               </w:rPr>
-              <m:t>10</m:t>
+              <m:t>x</m:t>
             </m:r>
           </m:e>
-          <m:sup>
+          <m:sub>
             <m:r>
               <w:rPr>
                 <w:rFonts w:ascii="Cambria Math" w:hAnsi="Cambria Math"/>
-                <w:lang w:val="en-IE"/>
               </w:rPr>
-              <m:t>-8</m:t>
+              <m:t>1</m:t>
             </m:r>
-          </m:sup>
-        </m:sSup>
-        <m:r>
-          <w:rPr>
-            <w:rFonts w:ascii="Cambria Math" w:hAnsi="Cambria Math"/>
-            <w:lang w:val="en-IE"/>
-          </w:rPr>
-          <m:t>,     m=0.012,   population</m:t>
-        </m:r>
-        <m:d>
-          <m:dPr>
-            <m:ctrlPr>
-              <w:rPr>
-                <w:rFonts w:ascii="Cambria Math" w:hAnsi="Cambria Math"/>
-                <w:i/>
-                <w:lang w:val="en-IE"/>
-              </w:rPr>
-            </m:ctrlPr>
-          </m:dPr>
-          <m:e>
-            <m:r>
-              <w:rPr>
-                <w:rFonts w:ascii="Cambria Math" w:hAnsi="Cambria Math"/>
-                <w:lang w:val="en-IE"/>
-              </w:rPr>
-              <m:t>1985</m:t>
-            </m:r>
-          </m:e>
-        </m:d>
-        <m:r>
-          <w:rPr>
-            <w:rFonts w:ascii="Cambria Math" w:hAnsi="Cambria Math"/>
-            <w:lang w:val="en-IE"/>
-          </w:rPr>
-          <m:t xml:space="preserve">=1038 million      </m:t>
-        </m:r>
+          </m:sub>
+        </m:sSub>
       </m:oMath>
     </w:p>
-    <w:p>
-      <w:pPr>
-        <w:pStyle w:val="ListParagraph"/>
-        <w:numPr>
-          <w:ilvl w:val="0"/>
-          <w:numId w:val="13"/>
-        </w:numPr>
-        <w:rPr>
-          <w:lang w:val="en-IE"/>
-        </w:rPr>
-      </w:pPr>
-      <m:oMath>
-        <m:r>
-          <w:rPr>
-            <w:rFonts w:ascii="Cambria Math" w:hAnsi="Cambria Math"/>
-            <w:lang w:val="en-IE"/>
-          </w:rPr>
-          <m:t>b=4.9932×</m:t>
-        </m:r>
-        <m:sSup>
-          <m:sSupPr>
-            <m:ctrlPr>
-              <w:rPr>
-                <w:rFonts w:ascii="Cambria Math" w:hAnsi="Cambria Math"/>
-                <w:i/>
-                <w:lang w:val="en-IE"/>
-              </w:rPr>
-            </m:ctrlPr>
-          </m:sSupPr>
-          <m:e>
-            <m:r>
-              <w:rPr>
-                <w:rFonts w:ascii="Cambria Math" w:hAnsi="Cambria Math"/>
-                <w:lang w:val="en-IE"/>
-              </w:rPr>
-              <m:t>10</m:t>
-            </m:r>
-          </m:e>
-          <m:sup>
-            <m:r>
-              <w:rPr>
-                <w:rFonts w:ascii="Cambria Math" w:hAnsi="Cambria Math"/>
-                <w:lang w:val="en-IE"/>
-              </w:rPr>
-              <m:t>-8</m:t>
-            </m:r>
-          </m:sup>
-        </m:sSup>
-        <m:r>
-          <w:rPr>
-            <w:rFonts w:ascii="Cambria Math" w:hAnsi="Cambria Math"/>
-            <w:lang w:val="en-IE"/>
-          </w:rPr>
-          <m:t>,     m=0.014,   population</m:t>
-        </m:r>
-        <m:d>
-          <m:dPr>
-            <m:ctrlPr>
-              <w:rPr>
-                <w:rFonts w:ascii="Cambria Math" w:hAnsi="Cambria Math"/>
-                <w:i/>
-                <w:lang w:val="en-IE"/>
-              </w:rPr>
-            </m:ctrlPr>
-          </m:dPr>
-          <m:e>
-            <m:r>
-              <w:rPr>
-                <w:rFonts w:ascii="Cambria Math" w:hAnsi="Cambria Math"/>
-                <w:lang w:val="en-IE"/>
-              </w:rPr>
-              <m:t>1985</m:t>
-            </m:r>
-          </m:e>
-        </m:d>
-        <m:r>
-          <w:rPr>
-            <w:rFonts w:ascii="Cambria Math" w:hAnsi="Cambria Math"/>
-            <w:lang w:val="en-IE"/>
-          </w:rPr>
-          <m:t xml:space="preserve">=1042 million      </m:t>
-        </m:r>
-      </m:oMath>
-    </w:p>
-    <w:p>
-      <w:pPr>
-        <w:pStyle w:val="ListParagraph"/>
-        <w:ind w:left="1080"/>
-        <w:rPr>
-          <w:lang w:val="en-IE"/>
-        </w:rPr>
-      </w:pPr>
-    </w:p>
-    <w:p>
-      <w:pPr>
-        <w:ind w:firstLine="360"/>
-        <w:rPr>
-          <w:lang w:val="en-IE"/>
-        </w:rPr>
-      </w:pPr>
-    </w:p>
-    <w:p>
-      <w:pPr>
-        <w:rPr>
-          <w:b/>
-          <w:bCs/>
-          <w:lang w:val="en-IE"/>
-        </w:rPr>
-      </w:pPr>
-      <w:r>
-        <w:rPr>
-          <w:b/>
-          <w:bCs/>
-          <w:lang w:val="en-IE"/>
-        </w:rPr>
-        <w:t>Your Answer</w:t>
-      </w:r>
-      <w:r>
-        <w:rPr>
-          <w:b/>
-          <w:bCs/>
-          <w:lang w:val="en-IE"/>
-        </w:rPr>
-        <w:t xml:space="preserve"> ((</w:t>
-      </w:r>
-      <w:proofErr w:type="spellStart"/>
-      <w:r>
-        <w:rPr>
-          <w:b/>
-          <w:bCs/>
-          <w:lang w:val="en-IE"/>
-        </w:rPr>
-        <w:t>i</w:t>
-      </w:r>
-      <w:proofErr w:type="spellEnd"/>
-      <w:r>
-        <w:rPr>
-          <w:b/>
-          <w:bCs/>
-          <w:lang w:val="en-IE"/>
-        </w:rPr>
-        <w:t>)-(iv))</w:t>
-      </w:r>
-      <w:r>
-        <w:rPr>
-          <w:b/>
-          <w:bCs/>
-          <w:lang w:val="en-IE"/>
-        </w:rPr>
-        <w:t>:</w:t>
-      </w:r>
-      <w:r>
-        <w:rPr>
-          <w:b/>
-          <w:bCs/>
-          <w:lang w:val="en-IE"/>
-        </w:rPr>
-        <w:t xml:space="preserve">  ________</w:t>
-      </w:r>
-    </w:p>
-    <w:p>
-      <w:pPr>
-        <w:ind w:firstLine="360"/>
+    <w:p/>
+    <w:p/>
+    <w:p>
+      <w:pPr>
         <w:rPr>
           <w:lang w:val="en-IE"/>
         </w:rPr>

</xml_diff>